<commit_message>
Minor UPDs[3]: Adding comments, edditing DOCs
</commit_message>
<xml_diff>
--- a/Tutorials/04-RtPipelineState/04-RtPipelineState.docx
+++ b/Tutorials/04-RtPipelineState/04-RtPipelineState.docx
@@ -1,6 +1,6 @@
 
 <file path=word/document.xml><?xml version="1.0" encoding="utf-8"?>
-<w:document xmlns:wpc="http://schemas.microsoft.com/office/word/2010/wordprocessingCanvas" xmlns:cx="http://schemas.microsoft.com/office/drawing/2014/chartex" xmlns:cx1="http://schemas.microsoft.com/office/drawing/2015/9/8/chartex" xmlns:cx2="http://schemas.microsoft.com/office/drawing/2015/10/21/chartex" xmlns:cx3="http://schemas.microsoft.com/office/drawing/2016/5/9/chartex" xmlns:cx4="http://schemas.microsoft.com/office/drawing/2016/5/10/chartex" xmlns:cx5="http://schemas.microsoft.com/office/drawing/2016/5/11/chartex" xmlns:cx6="http://schemas.microsoft.com/office/drawing/2016/5/12/chartex" xmlns:cx7="http://schemas.microsoft.com/office/drawing/2016/5/13/chartex" xmlns:cx8="http://schemas.microsoft.com/office/drawing/2016/5/14/chartex" xmlns:mc="http://schemas.openxmlformats.org/markup-compatibility/2006" xmlns:aink="http://schemas.microsoft.com/office/drawing/2016/ink" xmlns:am3d="http://schemas.microsoft.com/office/drawing/2017/model3d" xmlns:o="urn:schemas-microsoft-com:office:office" xmlns:r="http://schemas.openxmlformats.org/officeDocument/2006/relationships" xmlns:m="http://schemas.openxmlformats.org/officeDocument/2006/math" xmlns:v="urn:schemas-microsoft-com:vml" xmlns:wp14="http://schemas.microsoft.com/office/word/2010/wordprocessingDrawing" xmlns:wp="http://schemas.openxmlformats.org/drawingml/2006/wordprocessingDrawing" xmlns:w10="urn:schemas-microsoft-com:office:word" xmlns:w="http://schemas.openxmlformats.org/wordprocessingml/2006/main" xmlns:w14="http://schemas.microsoft.com/office/word/2010/wordml" xmlns:w15="http://schemas.microsoft.com/office/word/2012/wordml" xmlns:w16cid="http://schemas.microsoft.com/office/word/2016/wordml/cid" xmlns:w16se="http://schemas.microsoft.com/office/word/2015/wordml/symex" xmlns:wpg="http://schemas.microsoft.com/office/word/2010/wordprocessingGroup" xmlns:wpi="http://schemas.microsoft.com/office/word/2010/wordprocessingInk" xmlns:wne="http://schemas.microsoft.com/office/word/2006/wordml" xmlns:wps="http://schemas.microsoft.com/office/word/2010/wordprocessingShape" mc:Ignorable="w14 w15 w16se w16cid wp14">
+<w:document xmlns:wpc="http://schemas.microsoft.com/office/word/2010/wordprocessingCanvas" xmlns:mc="http://schemas.openxmlformats.org/markup-compatibility/2006" xmlns:o="urn:schemas-microsoft-com:office:office" xmlns:r="http://schemas.openxmlformats.org/officeDocument/2006/relationships" xmlns:m="http://schemas.openxmlformats.org/officeDocument/2006/math" xmlns:v="urn:schemas-microsoft-com:vml" xmlns:wp14="http://schemas.microsoft.com/office/word/2010/wordprocessingDrawing" xmlns:wp="http://schemas.openxmlformats.org/drawingml/2006/wordprocessingDrawing" xmlns:w10="urn:schemas-microsoft-com:office:word" xmlns:w="http://schemas.openxmlformats.org/wordprocessingml/2006/main" xmlns:w14="http://schemas.microsoft.com/office/word/2010/wordml" xmlns:w15="http://schemas.microsoft.com/office/word/2012/wordml" xmlns:wpg="http://schemas.microsoft.com/office/word/2010/wordprocessingGroup" xmlns:wpi="http://schemas.microsoft.com/office/word/2010/wordprocessingInk" xmlns:wne="http://schemas.microsoft.com/office/word/2006/wordml" xmlns:wps="http://schemas.microsoft.com/office/word/2010/wordprocessingShape" mc:Ignorable="w14 w15 wp14">
   <w:body>
     <w:p>
       <w:pPr>
@@ -72,8 +72,6 @@
       <w:r>
         <w:t>DXR</w:t>
       </w:r>
-      <w:bookmarkStart w:id="0" w:name="_GoBack"/>
-      <w:bookmarkEnd w:id="0"/>
       <w:r>
         <w:t xml:space="preserve"> state interface, and is created differently than </w:t>
       </w:r>
@@ -274,7 +272,6 @@
           <w:color w:val="880000"/>
           <w:sz w:val="28"/>
           <w:szCs w:val="28"/>
-          <w:lang w:bidi="he-IL"/>
         </w:rPr>
         <mc:AlternateContent>
           <mc:Choice Requires="wps">
@@ -926,7 +923,7 @@
               </wp:anchor>
             </w:drawing>
           </mc:Choice>
-          <mc:Fallback>
+          <mc:Fallback xmlns:w16se="http://schemas.microsoft.com/office/word/2015/wordml/symex" xmlns:w16cid="http://schemas.microsoft.com/office/word/2016/wordml/cid" xmlns:am3d="http://schemas.microsoft.com/office/drawing/2017/model3d" xmlns:aink="http://schemas.microsoft.com/office/drawing/2016/ink" xmlns:cx8="http://schemas.microsoft.com/office/drawing/2016/5/14/chartex" xmlns:cx7="http://schemas.microsoft.com/office/drawing/2016/5/13/chartex" xmlns:cx6="http://schemas.microsoft.com/office/drawing/2016/5/12/chartex" xmlns:cx5="http://schemas.microsoft.com/office/drawing/2016/5/11/chartex" xmlns:cx4="http://schemas.microsoft.com/office/drawing/2016/5/10/chartex" xmlns:cx3="http://schemas.microsoft.com/office/drawing/2016/5/9/chartex" xmlns:cx2="http://schemas.microsoft.com/office/drawing/2015/10/21/chartex" xmlns:cx1="http://schemas.microsoft.com/office/drawing/2015/9/8/chartex" xmlns:cx="http://schemas.microsoft.com/office/drawing/2014/chartex">
             <w:pict>
               <v:shapetype w14:anchorId="5E808C61" id="_x0000_t202" coordsize="21600,21600" o:spt="202" path="m,l,21600r21600,l21600,xe">
                 <v:stroke joinstyle="miter"/>
@@ -1731,7 +1728,6 @@
           <w:color w:val="880000"/>
           <w:sz w:val="28"/>
           <w:szCs w:val="28"/>
-          <w:lang w:bidi="he-IL"/>
         </w:rPr>
         <mc:AlternateContent>
           <mc:Choice Requires="wps">
@@ -2173,7 +2169,7 @@
               </wp:anchor>
             </w:drawing>
           </mc:Choice>
-          <mc:Fallback>
+          <mc:Fallback xmlns:w16se="http://schemas.microsoft.com/office/word/2015/wordml/symex" xmlns:w16cid="http://schemas.microsoft.com/office/word/2016/wordml/cid" xmlns:am3d="http://schemas.microsoft.com/office/drawing/2017/model3d" xmlns:aink="http://schemas.microsoft.com/office/drawing/2016/ink" xmlns:cx8="http://schemas.microsoft.com/office/drawing/2016/5/14/chartex" xmlns:cx7="http://schemas.microsoft.com/office/drawing/2016/5/13/chartex" xmlns:cx6="http://schemas.microsoft.com/office/drawing/2016/5/12/chartex" xmlns:cx5="http://schemas.microsoft.com/office/drawing/2016/5/11/chartex" xmlns:cx4="http://schemas.microsoft.com/office/drawing/2016/5/10/chartex" xmlns:cx3="http://schemas.microsoft.com/office/drawing/2016/5/9/chartex" xmlns:cx2="http://schemas.microsoft.com/office/drawing/2015/10/21/chartex" xmlns:cx1="http://schemas.microsoft.com/office/drawing/2015/9/8/chartex" xmlns:cx="http://schemas.microsoft.com/office/drawing/2014/chartex">
             <w:pict>
               <v:shape w14:anchorId="34F40143" id="_x0000_s1027" type="#_x0000_t202" style="position:absolute;margin-left:-1.2pt;margin-top:40.8pt;width:496.85pt;height:119.8pt;z-index:251667456;visibility:visible;mso-wrap-style:square;mso-width-percent:0;mso-height-percent:0;mso-wrap-distance-left:9pt;mso-wrap-distance-top:3.6pt;mso-wrap-distance-right:9pt;mso-wrap-distance-bottom:3.6pt;mso-position-horizontal:absolute;mso-position-horizontal-relative:margin;mso-position-vertical:absolute;mso-position-vertical-relative:text;mso-width-percent:0;mso-height-percent:0;mso-width-relative:margin;mso-height-relative:margin;v-text-anchor:top" o:gfxdata="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">
                 <v:textbox>
@@ -2686,7 +2682,23 @@
         <w:t xml:space="preserve">D3D12_RAYTRACING_GEOMETRY_FLAG_OPAQUE </w:t>
       </w:r>
       <w:r>
-        <w:t xml:space="preserve">flag. Note that there is no guarantee on the order that any-hit shaders are executed when multiple intersections are found. </w:t>
+        <w:t xml:space="preserve">flag. </w:t>
+      </w:r>
+      <w:r>
+        <w:rPr>
+          <w:b/>
+          <w:highlight w:val="yellow"/>
+        </w:rPr>
+        <w:t xml:space="preserve">Note </w:t>
+      </w:r>
+      <w:r>
+        <w:rPr>
+          <w:highlight w:val="yellow"/>
+        </w:rPr>
+        <w:t>that there is no guarantee on the order that any-hit shaders are executed when multiple intersections are found.</w:t>
+      </w:r>
+      <w:r>
+        <w:t xml:space="preserve"> </w:t>
       </w:r>
       <w:r>
         <w:t xml:space="preserve">This means </w:t>
@@ -2764,7 +2776,6 @@
           <w:color w:val="880000"/>
           <w:sz w:val="28"/>
           <w:szCs w:val="28"/>
-          <w:lang w:bidi="he-IL"/>
         </w:rPr>
         <mc:AlternateContent>
           <mc:Choice Requires="wps">
@@ -3146,7 +3157,7 @@
               </wp:anchor>
             </w:drawing>
           </mc:Choice>
-          <mc:Fallback>
+          <mc:Fallback xmlns:w16se="http://schemas.microsoft.com/office/word/2015/wordml/symex" xmlns:w16cid="http://schemas.microsoft.com/office/word/2016/wordml/cid" xmlns:am3d="http://schemas.microsoft.com/office/drawing/2017/model3d" xmlns:aink="http://schemas.microsoft.com/office/drawing/2016/ink" xmlns:cx8="http://schemas.microsoft.com/office/drawing/2016/5/14/chartex" xmlns:cx7="http://schemas.microsoft.com/office/drawing/2016/5/13/chartex" xmlns:cx6="http://schemas.microsoft.com/office/drawing/2016/5/12/chartex" xmlns:cx5="http://schemas.microsoft.com/office/drawing/2016/5/11/chartex" xmlns:cx4="http://schemas.microsoft.com/office/drawing/2016/5/10/chartex" xmlns:cx3="http://schemas.microsoft.com/office/drawing/2016/5/9/chartex" xmlns:cx2="http://schemas.microsoft.com/office/drawing/2015/10/21/chartex" xmlns:cx1="http://schemas.microsoft.com/office/drawing/2015/9/8/chartex" xmlns:cx="http://schemas.microsoft.com/office/drawing/2014/chartex">
             <w:pict>
               <v:shape w14:anchorId="562B7EE6" id="_x0000_s1028" type="#_x0000_t202" style="position:absolute;margin-left:0;margin-top:49.6pt;width:472.75pt;height:80.8pt;z-index:251669504;visibility:visible;mso-wrap-style:square;mso-width-percent:0;mso-height-percent:0;mso-wrap-distance-left:9pt;mso-wrap-distance-top:3.6pt;mso-wrap-distance-right:9pt;mso-wrap-distance-bottom:3.6pt;mso-position-horizontal:center;mso-position-horizontal-relative:margin;mso-position-vertical:absolute;mso-position-vertical-relative:text;mso-width-percent:0;mso-height-percent:0;mso-width-relative:margin;mso-height-relative:margin;v-text-anchor:top" o:gfxdata="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">
                 <v:textbox>
@@ -3533,7 +3544,6 @@
           <w:color w:val="880000"/>
           <w:sz w:val="28"/>
           <w:szCs w:val="28"/>
-          <w:lang w:bidi="he-IL"/>
         </w:rPr>
         <mc:AlternateContent>
           <mc:Choice Requires="wps">
@@ -3725,7 +3735,7 @@
               </wp:anchor>
             </w:drawing>
           </mc:Choice>
-          <mc:Fallback>
+          <mc:Fallback xmlns:w16se="http://schemas.microsoft.com/office/word/2015/wordml/symex" xmlns:w16cid="http://schemas.microsoft.com/office/word/2016/wordml/cid" xmlns:am3d="http://schemas.microsoft.com/office/drawing/2017/model3d" xmlns:aink="http://schemas.microsoft.com/office/drawing/2016/ink" xmlns:cx8="http://schemas.microsoft.com/office/drawing/2016/5/14/chartex" xmlns:cx7="http://schemas.microsoft.com/office/drawing/2016/5/13/chartex" xmlns:cx6="http://schemas.microsoft.com/office/drawing/2016/5/12/chartex" xmlns:cx5="http://schemas.microsoft.com/office/drawing/2016/5/11/chartex" xmlns:cx4="http://schemas.microsoft.com/office/drawing/2016/5/10/chartex" xmlns:cx3="http://schemas.microsoft.com/office/drawing/2016/5/9/chartex" xmlns:cx2="http://schemas.microsoft.com/office/drawing/2015/10/21/chartex" xmlns:cx1="http://schemas.microsoft.com/office/drawing/2015/9/8/chartex" xmlns:cx="http://schemas.microsoft.com/office/drawing/2014/chartex">
             <w:pict>
               <v:shape w14:anchorId="27251FED" id="_x0000_s1029" type="#_x0000_t202" style="position:absolute;margin-left:95.05pt;margin-top:11.2pt;width:261.5pt;height:59.05pt;z-index:251714560;visibility:visible;mso-wrap-style:square;mso-width-percent:0;mso-height-percent:0;mso-wrap-distance-left:9pt;mso-wrap-distance-top:3.6pt;mso-wrap-distance-right:9pt;mso-wrap-distance-bottom:3.6pt;mso-position-horizontal:absolute;mso-position-horizontal-relative:margin;mso-position-vertical:absolute;mso-position-vertical-relative:text;mso-width-percent:0;mso-height-percent:0;mso-width-relative:margin;mso-height-relative:margin;v-text-anchor:top" o:gfxdata="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">
                 <v:textbox>
@@ -3985,7 +3995,6 @@
           <w:color w:val="880000"/>
           <w:sz w:val="28"/>
           <w:szCs w:val="28"/>
-          <w:lang w:bidi="he-IL"/>
         </w:rPr>
         <mc:AlternateContent>
           <mc:Choice Requires="wps">
@@ -4087,7 +4096,7 @@
                               </w:rPr>
                               <w:t>D3D12_STATE_</w:t>
                             </w:r>
-                            <w:bookmarkStart w:id="1" w:name="_Hlk507424445"/>
+                            <w:bookmarkStart w:id="0" w:name="_Hlk507424445"/>
                             <w:r>
                               <w:rPr>
                                 <w:rFonts w:ascii="Consolas" w:hAnsi="Consolas" w:cs="Consolas"/>
@@ -4098,7 +4107,7 @@
                               </w:rPr>
                               <w:t>SUBOBJECT</w:t>
                             </w:r>
-                            <w:bookmarkEnd w:id="1"/>
+                            <w:bookmarkEnd w:id="0"/>
                             <w:r>
                               <w:rPr>
                                 <w:rFonts w:ascii="Consolas" w:hAnsi="Consolas" w:cs="Consolas"/>
@@ -4148,7 +4157,7 @@
               </wp:anchor>
             </w:drawing>
           </mc:Choice>
-          <mc:Fallback>
+          <mc:Fallback xmlns:w16se="http://schemas.microsoft.com/office/word/2015/wordml/symex" xmlns:w16cid="http://schemas.microsoft.com/office/word/2016/wordml/cid" xmlns:am3d="http://schemas.microsoft.com/office/drawing/2017/model3d" xmlns:aink="http://schemas.microsoft.com/office/drawing/2016/ink" xmlns:cx8="http://schemas.microsoft.com/office/drawing/2016/5/14/chartex" xmlns:cx7="http://schemas.microsoft.com/office/drawing/2016/5/13/chartex" xmlns:cx6="http://schemas.microsoft.com/office/drawing/2016/5/12/chartex" xmlns:cx5="http://schemas.microsoft.com/office/drawing/2016/5/11/chartex" xmlns:cx4="http://schemas.microsoft.com/office/drawing/2016/5/10/chartex" xmlns:cx3="http://schemas.microsoft.com/office/drawing/2016/5/9/chartex" xmlns:cx2="http://schemas.microsoft.com/office/drawing/2015/10/21/chartex" xmlns:cx1="http://schemas.microsoft.com/office/drawing/2015/9/8/chartex" xmlns:cx="http://schemas.microsoft.com/office/drawing/2014/chartex">
             <w:pict>
               <v:shape w14:anchorId="39DDACD8" id="_x0000_s1030" type="#_x0000_t202" style="position:absolute;margin-left:0;margin-top:11.15pt;width:294.9pt;height:19pt;z-index:251671552;visibility:visible;mso-wrap-style:square;mso-width-percent:0;mso-height-percent:0;mso-wrap-distance-left:9pt;mso-wrap-distance-top:3.6pt;mso-wrap-distance-right:9pt;mso-wrap-distance-bottom:3.6pt;mso-position-horizontal:center;mso-position-horizontal-relative:margin;mso-position-vertical:absolute;mso-position-vertical-relative:text;mso-width-percent:0;mso-height-percent:0;mso-width-relative:margin;mso-height-relative:margin;v-text-anchor:top" o:gfxdata="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">
                 <v:textbox>
@@ -4319,7 +4328,6 @@
           <w:color w:val="880000"/>
           <w:sz w:val="28"/>
           <w:szCs w:val="28"/>
-          <w:lang w:bidi="he-IL"/>
         </w:rPr>
         <mc:AlternateContent>
           <mc:Choice Requires="wps">
@@ -4808,7 +4816,7 @@
               </wp:anchor>
             </w:drawing>
           </mc:Choice>
-          <mc:Fallback>
+          <mc:Fallback xmlns:w16se="http://schemas.microsoft.com/office/word/2015/wordml/symex" xmlns:w16cid="http://schemas.microsoft.com/office/word/2016/wordml/cid" xmlns:am3d="http://schemas.microsoft.com/office/drawing/2017/model3d" xmlns:aink="http://schemas.microsoft.com/office/drawing/2016/ink" xmlns:cx8="http://schemas.microsoft.com/office/drawing/2016/5/14/chartex" xmlns:cx7="http://schemas.microsoft.com/office/drawing/2016/5/13/chartex" xmlns:cx6="http://schemas.microsoft.com/office/drawing/2016/5/12/chartex" xmlns:cx5="http://schemas.microsoft.com/office/drawing/2016/5/11/chartex" xmlns:cx4="http://schemas.microsoft.com/office/drawing/2016/5/10/chartex" xmlns:cx3="http://schemas.microsoft.com/office/drawing/2016/5/9/chartex" xmlns:cx2="http://schemas.microsoft.com/office/drawing/2015/10/21/chartex" xmlns:cx1="http://schemas.microsoft.com/office/drawing/2015/9/8/chartex" xmlns:cx="http://schemas.microsoft.com/office/drawing/2014/chartex">
             <w:pict>
               <v:shape w14:anchorId="6ADDDB16" id="_x0000_s1031" type="#_x0000_t202" style="position:absolute;margin-left:40.05pt;margin-top:29.05pt;width:379.65pt;height:76.6pt;z-index:251675648;visibility:visible;mso-wrap-style:square;mso-width-percent:0;mso-height-percent:0;mso-wrap-distance-left:9pt;mso-wrap-distance-top:3.6pt;mso-wrap-distance-right:9pt;mso-wrap-distance-bottom:3.6pt;mso-position-horizontal:absolute;mso-position-horizontal-relative:margin;mso-position-vertical:absolute;mso-position-vertical-relative:text;mso-width-percent:0;mso-height-percent:0;mso-width-relative:margin;mso-height-relative:margin;v-text-anchor:top" o:gfxdata="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">
                 <v:textbox>
@@ -5257,7 +5265,6 @@
           <w:color w:val="880000"/>
           <w:sz w:val="28"/>
           <w:szCs w:val="28"/>
-          <w:lang w:bidi="he-IL"/>
         </w:rPr>
         <mc:AlternateContent>
           <mc:Choice Requires="wps">
@@ -5550,7 +5557,7 @@
               </wp:anchor>
             </w:drawing>
           </mc:Choice>
-          <mc:Fallback>
+          <mc:Fallback xmlns:w16se="http://schemas.microsoft.com/office/word/2015/wordml/symex" xmlns:w16cid="http://schemas.microsoft.com/office/word/2016/wordml/cid" xmlns:am3d="http://schemas.microsoft.com/office/drawing/2017/model3d" xmlns:aink="http://schemas.microsoft.com/office/drawing/2016/ink" xmlns:cx8="http://schemas.microsoft.com/office/drawing/2016/5/14/chartex" xmlns:cx7="http://schemas.microsoft.com/office/drawing/2016/5/13/chartex" xmlns:cx6="http://schemas.microsoft.com/office/drawing/2016/5/12/chartex" xmlns:cx5="http://schemas.microsoft.com/office/drawing/2016/5/11/chartex" xmlns:cx4="http://schemas.microsoft.com/office/drawing/2016/5/10/chartex" xmlns:cx3="http://schemas.microsoft.com/office/drawing/2016/5/9/chartex" xmlns:cx2="http://schemas.microsoft.com/office/drawing/2015/10/21/chartex" xmlns:cx1="http://schemas.microsoft.com/office/drawing/2015/9/8/chartex" xmlns:cx="http://schemas.microsoft.com/office/drawing/2014/chartex">
             <w:pict>
               <v:shape w14:anchorId="7A9D7D52" id="_x0000_s1032" type="#_x0000_t202" style="position:absolute;margin-left:0;margin-top:139.45pt;width:497.2pt;height:19pt;z-index:251677696;visibility:visible;mso-wrap-style:square;mso-width-percent:0;mso-height-percent:0;mso-wrap-distance-left:9pt;mso-wrap-distance-top:3.6pt;mso-wrap-distance-right:9pt;mso-wrap-distance-bottom:3.6pt;mso-position-horizontal:left;mso-position-horizontal-relative:margin;mso-position-vertical:absolute;mso-position-vertical-relative:text;mso-width-percent:0;mso-height-percent:0;mso-width-relative:margin;mso-height-relative:margin;v-text-anchor:top" o:gfxdata="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">
                 <v:textbox>
@@ -5859,7 +5866,6 @@
           <w:color w:val="880000"/>
           <w:sz w:val="28"/>
           <w:szCs w:val="28"/>
-          <w:lang w:bidi="he-IL"/>
         </w:rPr>
         <mc:AlternateContent>
           <mc:Choice Requires="wps">
@@ -6081,7 +6087,7 @@
               </wp:anchor>
             </w:drawing>
           </mc:Choice>
-          <mc:Fallback>
+          <mc:Fallback xmlns:w16se="http://schemas.microsoft.com/office/word/2015/wordml/symex" xmlns:w16cid="http://schemas.microsoft.com/office/word/2016/wordml/cid" xmlns:am3d="http://schemas.microsoft.com/office/drawing/2017/model3d" xmlns:aink="http://schemas.microsoft.com/office/drawing/2016/ink" xmlns:cx8="http://schemas.microsoft.com/office/drawing/2016/5/14/chartex" xmlns:cx7="http://schemas.microsoft.com/office/drawing/2016/5/13/chartex" xmlns:cx6="http://schemas.microsoft.com/office/drawing/2016/5/12/chartex" xmlns:cx5="http://schemas.microsoft.com/office/drawing/2016/5/11/chartex" xmlns:cx4="http://schemas.microsoft.com/office/drawing/2016/5/10/chartex" xmlns:cx3="http://schemas.microsoft.com/office/drawing/2016/5/9/chartex" xmlns:cx2="http://schemas.microsoft.com/office/drawing/2015/10/21/chartex" xmlns:cx1="http://schemas.microsoft.com/office/drawing/2015/9/8/chartex" xmlns:cx="http://schemas.microsoft.com/office/drawing/2014/chartex">
             <w:pict>
               <v:shape w14:anchorId="2231E42B" id="_x0000_s1033" type="#_x0000_t202" style="position:absolute;margin-left:414.75pt;margin-top:33.4pt;width:465.95pt;height:36.25pt;z-index:251679744;visibility:visible;mso-wrap-style:square;mso-width-percent:0;mso-height-percent:0;mso-wrap-distance-left:9pt;mso-wrap-distance-top:3.6pt;mso-wrap-distance-right:9pt;mso-wrap-distance-bottom:3.6pt;mso-position-horizontal:right;mso-position-horizontal-relative:margin;mso-position-vertical:absolute;mso-position-vertical-relative:text;mso-width-percent:0;mso-height-percent:0;mso-width-relative:margin;mso-height-relative:margin;v-text-anchor:top" o:gfxdata="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">
                 <v:textbox>
@@ -6342,7 +6348,6 @@
           <w:color w:val="880000"/>
           <w:sz w:val="28"/>
           <w:szCs w:val="28"/>
-          <w:lang w:bidi="he-IL"/>
         </w:rPr>
         <mc:AlternateContent>
           <mc:Choice Requires="wps">
@@ -6639,7 +6644,7 @@
               </wp:anchor>
             </w:drawing>
           </mc:Choice>
-          <mc:Fallback>
+          <mc:Fallback xmlns:w16se="http://schemas.microsoft.com/office/word/2015/wordml/symex" xmlns:w16cid="http://schemas.microsoft.com/office/word/2016/wordml/cid" xmlns:am3d="http://schemas.microsoft.com/office/drawing/2017/model3d" xmlns:aink="http://schemas.microsoft.com/office/drawing/2016/ink" xmlns:cx8="http://schemas.microsoft.com/office/drawing/2016/5/14/chartex" xmlns:cx7="http://schemas.microsoft.com/office/drawing/2016/5/13/chartex" xmlns:cx6="http://schemas.microsoft.com/office/drawing/2016/5/12/chartex" xmlns:cx5="http://schemas.microsoft.com/office/drawing/2016/5/11/chartex" xmlns:cx4="http://schemas.microsoft.com/office/drawing/2016/5/10/chartex" xmlns:cx3="http://schemas.microsoft.com/office/drawing/2016/5/9/chartex" xmlns:cx2="http://schemas.microsoft.com/office/drawing/2015/10/21/chartex" xmlns:cx1="http://schemas.microsoft.com/office/drawing/2015/9/8/chartex" xmlns:cx="http://schemas.microsoft.com/office/drawing/2014/chartex">
             <w:pict>
               <v:shape w14:anchorId="5C24CD8D" id="_x0000_s1034" type="#_x0000_t202" style="position:absolute;margin-left:0;margin-top:.9pt;width:250.6pt;height:47.2pt;z-index:251681792;visibility:visible;mso-wrap-style:square;mso-width-percent:0;mso-height-percent:0;mso-wrap-distance-left:9pt;mso-wrap-distance-top:3.6pt;mso-wrap-distance-right:9pt;mso-wrap-distance-bottom:3.6pt;mso-position-horizontal:center;mso-position-horizontal-relative:margin;mso-position-vertical:absolute;mso-position-vertical-relative:text;mso-width-percent:0;mso-height-percent:0;mso-width-relative:margin;mso-height-relative:margin;v-text-anchor:top" o:gfxdata="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">
                 <v:textbox>
@@ -6926,7 +6931,6 @@
           <w:color w:val="880000"/>
           <w:sz w:val="28"/>
           <w:szCs w:val="28"/>
-          <w:lang w:bidi="he-IL"/>
         </w:rPr>
         <mc:AlternateContent>
           <mc:Choice Requires="wps">
@@ -7380,7 +7384,7 @@
               </wp:anchor>
             </w:drawing>
           </mc:Choice>
-          <mc:Fallback>
+          <mc:Fallback xmlns:w16se="http://schemas.microsoft.com/office/word/2015/wordml/symex" xmlns:w16cid="http://schemas.microsoft.com/office/word/2016/wordml/cid" xmlns:am3d="http://schemas.microsoft.com/office/drawing/2017/model3d" xmlns:aink="http://schemas.microsoft.com/office/drawing/2016/ink" xmlns:cx8="http://schemas.microsoft.com/office/drawing/2016/5/14/chartex" xmlns:cx7="http://schemas.microsoft.com/office/drawing/2016/5/13/chartex" xmlns:cx6="http://schemas.microsoft.com/office/drawing/2016/5/12/chartex" xmlns:cx5="http://schemas.microsoft.com/office/drawing/2016/5/11/chartex" xmlns:cx4="http://schemas.microsoft.com/office/drawing/2016/5/10/chartex" xmlns:cx3="http://schemas.microsoft.com/office/drawing/2016/5/9/chartex" xmlns:cx2="http://schemas.microsoft.com/office/drawing/2015/10/21/chartex" xmlns:cx1="http://schemas.microsoft.com/office/drawing/2015/9/8/chartex" xmlns:cx="http://schemas.microsoft.com/office/drawing/2014/chartex">
             <w:pict>
               <v:shape w14:anchorId="02F77D79" id="_x0000_s1035" type="#_x0000_t202" style="position:absolute;margin-left:60.45pt;margin-top:1.05pt;width:374.95pt;height:55.25pt;z-index:251683840;visibility:visible;mso-wrap-style:square;mso-width-percent:0;mso-height-percent:0;mso-wrap-distance-left:9pt;mso-wrap-distance-top:3.6pt;mso-wrap-distance-right:9pt;mso-wrap-distance-bottom:3.6pt;mso-position-horizontal:absolute;mso-position-horizontal-relative:margin;mso-position-vertical:absolute;mso-position-vertical-relative:text;mso-width-percent:0;mso-height-percent:0;mso-width-relative:margin;mso-height-relative:margin;v-text-anchor:top" o:gfxdata="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">
                 <v:textbox>
@@ -7812,7 +7816,7 @@
         </w:rPr>
         <w:t xml:space="preserve"> Take care when dynam</w:t>
       </w:r>
-      <w:bookmarkStart w:id="3" w:name="_Hlk507425602"/>
+      <w:bookmarkStart w:id="1" w:name="_Hlk507425602"/>
       <w:r>
         <w:rPr>
           <w:b/>
@@ -7820,7 +7824,7 @@
         </w:rPr>
         <w:t>i</w:t>
       </w:r>
-      <w:bookmarkEnd w:id="3"/>
+      <w:bookmarkEnd w:id="1"/>
       <w:r>
         <w:rPr>
           <w:b/>
@@ -7853,7 +7857,6 @@
           <w:color w:val="880000"/>
           <w:sz w:val="28"/>
           <w:szCs w:val="28"/>
-          <w:lang w:bidi="he-IL"/>
         </w:rPr>
         <w:lastRenderedPageBreak/>
         <mc:AlternateContent>
@@ -8634,7 +8637,7 @@
               </wp:anchor>
             </w:drawing>
           </mc:Choice>
-          <mc:Fallback>
+          <mc:Fallback xmlns:w16se="http://schemas.microsoft.com/office/word/2015/wordml/symex" xmlns:w16cid="http://schemas.microsoft.com/office/word/2016/wordml/cid" xmlns:am3d="http://schemas.microsoft.com/office/drawing/2017/model3d" xmlns:aink="http://schemas.microsoft.com/office/drawing/2016/ink" xmlns:cx8="http://schemas.microsoft.com/office/drawing/2016/5/14/chartex" xmlns:cx7="http://schemas.microsoft.com/office/drawing/2016/5/13/chartex" xmlns:cx6="http://schemas.microsoft.com/office/drawing/2016/5/12/chartex" xmlns:cx5="http://schemas.microsoft.com/office/drawing/2016/5/11/chartex" xmlns:cx4="http://schemas.microsoft.com/office/drawing/2016/5/10/chartex" xmlns:cx3="http://schemas.microsoft.com/office/drawing/2016/5/9/chartex" xmlns:cx2="http://schemas.microsoft.com/office/drawing/2015/10/21/chartex" xmlns:cx1="http://schemas.microsoft.com/office/drawing/2015/9/8/chartex" xmlns:cx="http://schemas.microsoft.com/office/drawing/2014/chartex">
             <w:pict>
               <v:shape w14:anchorId="1935A3ED" id="_x0000_s1036" type="#_x0000_t202" style="position:absolute;margin-left:60.45pt;margin-top:17.85pt;width:289.7pt;height:91.55pt;z-index:251685888;visibility:visible;mso-wrap-style:square;mso-width-percent:0;mso-height-percent:0;mso-wrap-distance-left:9pt;mso-wrap-distance-top:3.6pt;mso-wrap-distance-right:9pt;mso-wrap-distance-bottom:3.6pt;mso-position-horizontal:absolute;mso-position-horizontal-relative:margin;mso-position-vertical:absolute;mso-position-vertical-relative:text;mso-width-percent:0;mso-height-percent:0;mso-width-relative:margin;mso-height-relative:margin;v-text-anchor:top" o:gfxdata="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">
                 <v:textbox>
@@ -9553,7 +9556,6 @@
           <w:color w:val="880000"/>
           <w:sz w:val="28"/>
           <w:szCs w:val="28"/>
-          <w:lang w:bidi="he-IL"/>
         </w:rPr>
         <mc:AlternateContent>
           <mc:Choice Requires="wps">
@@ -9876,7 +9878,7 @@
               </wp:anchor>
             </w:drawing>
           </mc:Choice>
-          <mc:Fallback>
+          <mc:Fallback xmlns:w16se="http://schemas.microsoft.com/office/word/2015/wordml/symex" xmlns:w16cid="http://schemas.microsoft.com/office/word/2016/wordml/cid" xmlns:am3d="http://schemas.microsoft.com/office/drawing/2017/model3d" xmlns:aink="http://schemas.microsoft.com/office/drawing/2016/ink" xmlns:cx8="http://schemas.microsoft.com/office/drawing/2016/5/14/chartex" xmlns:cx7="http://schemas.microsoft.com/office/drawing/2016/5/13/chartex" xmlns:cx6="http://schemas.microsoft.com/office/drawing/2016/5/12/chartex" xmlns:cx5="http://schemas.microsoft.com/office/drawing/2016/5/11/chartex" xmlns:cx4="http://schemas.microsoft.com/office/drawing/2016/5/10/chartex" xmlns:cx3="http://schemas.microsoft.com/office/drawing/2016/5/9/chartex" xmlns:cx2="http://schemas.microsoft.com/office/drawing/2015/10/21/chartex" xmlns:cx1="http://schemas.microsoft.com/office/drawing/2015/9/8/chartex" xmlns:cx="http://schemas.microsoft.com/office/drawing/2014/chartex">
             <w:pict>
               <v:shape w14:anchorId="7F3C23FA" id="_x0000_s1037" type="#_x0000_t202" style="position:absolute;margin-left:95pt;margin-top:0;width:293.15pt;height:47.2pt;z-index:251687936;visibility:visible;mso-wrap-style:square;mso-width-percent:0;mso-height-percent:0;mso-wrap-distance-left:9pt;mso-wrap-distance-top:3.6pt;mso-wrap-distance-right:9pt;mso-wrap-distance-bottom:3.6pt;mso-position-horizontal:absolute;mso-position-horizontal-relative:margin;mso-position-vertical:absolute;mso-position-vertical-relative:text;mso-width-percent:0;mso-height-percent:0;mso-width-relative:margin;mso-height-relative:margin;v-text-anchor:top" o:gfxdata="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">
                 <v:textbox>
@@ -10200,7 +10202,6 @@
           <w:color w:val="880000"/>
           <w:sz w:val="28"/>
           <w:szCs w:val="28"/>
-          <w:lang w:bidi="he-IL"/>
         </w:rPr>
         <mc:AlternateContent>
           <mc:Choice Requires="wps">
@@ -11086,7 +11087,7 @@
               </wp:anchor>
             </w:drawing>
           </mc:Choice>
-          <mc:Fallback>
+          <mc:Fallback xmlns:w16se="http://schemas.microsoft.com/office/word/2015/wordml/symex" xmlns:w16cid="http://schemas.microsoft.com/office/word/2016/wordml/cid" xmlns:am3d="http://schemas.microsoft.com/office/drawing/2017/model3d" xmlns:aink="http://schemas.microsoft.com/office/drawing/2016/ink" xmlns:cx8="http://schemas.microsoft.com/office/drawing/2016/5/14/chartex" xmlns:cx7="http://schemas.microsoft.com/office/drawing/2016/5/13/chartex" xmlns:cx6="http://schemas.microsoft.com/office/drawing/2016/5/12/chartex" xmlns:cx5="http://schemas.microsoft.com/office/drawing/2016/5/11/chartex" xmlns:cx4="http://schemas.microsoft.com/office/drawing/2016/5/10/chartex" xmlns:cx3="http://schemas.microsoft.com/office/drawing/2016/5/9/chartex" xmlns:cx2="http://schemas.microsoft.com/office/drawing/2015/10/21/chartex" xmlns:cx1="http://schemas.microsoft.com/office/drawing/2015/9/8/chartex" xmlns:cx="http://schemas.microsoft.com/office/drawing/2014/chartex">
             <w:pict>
               <v:shape w14:anchorId="5244D8FB" id="_x0000_s1038" type="#_x0000_t202" style="position:absolute;margin-left:-23.65pt;margin-top:73.75pt;width:544.3pt;height:127.85pt;z-index:251689984;visibility:visible;mso-wrap-style:square;mso-width-percent:0;mso-height-percent:0;mso-wrap-distance-left:9pt;mso-wrap-distance-top:3.6pt;mso-wrap-distance-right:9pt;mso-wrap-distance-bottom:3.6pt;mso-position-horizontal:absolute;mso-position-horizontal-relative:margin;mso-position-vertical:absolute;mso-position-vertical-relative:text;mso-width-percent:0;mso-height-percent:0;mso-width-relative:margin;mso-height-relative:margin;v-text-anchor:top" o:gfxdata="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">
                 <v:textbox>
@@ -11933,11 +11934,11 @@
       <w:r>
         <w:t xml:space="preserve">is an abstraction </w:t>
       </w:r>
-      <w:bookmarkStart w:id="4" w:name="_Hlk507427552"/>
+      <w:bookmarkStart w:id="2" w:name="_Hlk507427552"/>
       <w:r>
         <w:t xml:space="preserve">over </w:t>
       </w:r>
-      <w:bookmarkEnd w:id="4"/>
+      <w:bookmarkEnd w:id="2"/>
       <w:r>
         <w:t xml:space="preserve">a </w:t>
       </w:r>
@@ -12080,6 +12081,8 @@
       <w:r>
         <w:t xml:space="preserve"> we will use to identify this hit-group in subsequent calls.</w:t>
       </w:r>
+      <w:bookmarkStart w:id="3" w:name="_GoBack"/>
+      <w:bookmarkEnd w:id="3"/>
     </w:p>
     <w:p>
       <w:pPr>
@@ -12168,7 +12171,6 @@
           <w:color w:val="880000"/>
           <w:sz w:val="28"/>
           <w:szCs w:val="28"/>
-          <w:lang w:bidi="he-IL"/>
         </w:rPr>
         <mc:AlternateContent>
           <mc:Choice Requires="wps">
@@ -12823,7 +12825,7 @@
               </wp:anchor>
             </w:drawing>
           </mc:Choice>
-          <mc:Fallback>
+          <mc:Fallback xmlns:w16se="http://schemas.microsoft.com/office/word/2015/wordml/symex" xmlns:w16cid="http://schemas.microsoft.com/office/word/2016/wordml/cid" xmlns:am3d="http://schemas.microsoft.com/office/drawing/2017/model3d" xmlns:aink="http://schemas.microsoft.com/office/drawing/2016/ink" xmlns:cx8="http://schemas.microsoft.com/office/drawing/2016/5/14/chartex" xmlns:cx7="http://schemas.microsoft.com/office/drawing/2016/5/13/chartex" xmlns:cx6="http://schemas.microsoft.com/office/drawing/2016/5/12/chartex" xmlns:cx5="http://schemas.microsoft.com/office/drawing/2016/5/11/chartex" xmlns:cx4="http://schemas.microsoft.com/office/drawing/2016/5/10/chartex" xmlns:cx3="http://schemas.microsoft.com/office/drawing/2016/5/9/chartex" xmlns:cx2="http://schemas.microsoft.com/office/drawing/2015/10/21/chartex" xmlns:cx1="http://schemas.microsoft.com/office/drawing/2015/9/8/chartex" xmlns:cx="http://schemas.microsoft.com/office/drawing/2014/chartex">
             <w:pict>
               <v:shape w14:anchorId="20AD1DC1" id="_x0000_s1039" type="#_x0000_t202" style="position:absolute;margin-left:0;margin-top:26.35pt;width:492.45pt;height:91pt;z-index:251692032;visibility:visible;mso-wrap-style:square;mso-width-percent:0;mso-height-percent:0;mso-wrap-distance-left:9pt;mso-wrap-distance-top:3.6pt;mso-wrap-distance-right:9pt;mso-wrap-distance-bottom:3.6pt;mso-position-horizontal:center;mso-position-horizontal-relative:margin;mso-position-vertical:absolute;mso-position-vertical-relative:text;mso-width-percent:0;mso-height-percent:0;mso-width-relative:margin;mso-height-relative:margin;v-text-anchor:top" o:gfxdata="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">
                 <v:textbox>
@@ -13545,7 +13547,6 @@
           <w:color w:val="880000"/>
           <w:sz w:val="28"/>
           <w:szCs w:val="28"/>
-          <w:lang w:bidi="he-IL"/>
         </w:rPr>
         <mc:AlternateContent>
           <mc:Choice Requires="wps">
@@ -14290,7 +14291,7 @@
               </wp:anchor>
             </w:drawing>
           </mc:Choice>
-          <mc:Fallback>
+          <mc:Fallback xmlns:w16se="http://schemas.microsoft.com/office/word/2015/wordml/symex" xmlns:w16cid="http://schemas.microsoft.com/office/word/2016/wordml/cid" xmlns:am3d="http://schemas.microsoft.com/office/drawing/2017/model3d" xmlns:aink="http://schemas.microsoft.com/office/drawing/2016/ink" xmlns:cx8="http://schemas.microsoft.com/office/drawing/2016/5/14/chartex" xmlns:cx7="http://schemas.microsoft.com/office/drawing/2016/5/13/chartex" xmlns:cx6="http://schemas.microsoft.com/office/drawing/2016/5/12/chartex" xmlns:cx5="http://schemas.microsoft.com/office/drawing/2016/5/11/chartex" xmlns:cx4="http://schemas.microsoft.com/office/drawing/2016/5/10/chartex" xmlns:cx3="http://schemas.microsoft.com/office/drawing/2016/5/9/chartex" xmlns:cx2="http://schemas.microsoft.com/office/drawing/2015/10/21/chartex" xmlns:cx1="http://schemas.microsoft.com/office/drawing/2015/9/8/chartex" xmlns:cx="http://schemas.microsoft.com/office/drawing/2014/chartex">
             <w:pict>
               <v:shape w14:anchorId="1E8E8B4D" id="_x0000_s1040" type="#_x0000_t202" style="position:absolute;margin-left:0;margin-top:38.6pt;width:527.75pt;height:125.55pt;z-index:251694080;visibility:visible;mso-wrap-style:square;mso-width-percent:0;mso-height-percent:0;mso-wrap-distance-left:9pt;mso-wrap-distance-top:3.6pt;mso-wrap-distance-right:9pt;mso-wrap-distance-bottom:3.6pt;mso-position-horizontal:center;mso-position-horizontal-relative:margin;mso-position-vertical:absolute;mso-position-vertical-relative:text;mso-width-percent:0;mso-height-percent:0;mso-width-relative:margin;mso-height-relative:margin;v-text-anchor:top" o:gfxdata="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">
                 <v:textbox>
@@ -15183,7 +15184,6 @@
           <w:color w:val="880000"/>
           <w:sz w:val="28"/>
           <w:szCs w:val="28"/>
-          <w:lang w:bidi="he-IL"/>
         </w:rPr>
         <mc:AlternateContent>
           <mc:Choice Requires="wps">
@@ -16153,7 +16153,7 @@
               </wp:anchor>
             </w:drawing>
           </mc:Choice>
-          <mc:Fallback>
+          <mc:Fallback xmlns:w16se="http://schemas.microsoft.com/office/word/2015/wordml/symex" xmlns:w16cid="http://schemas.microsoft.com/office/word/2016/wordml/cid" xmlns:am3d="http://schemas.microsoft.com/office/drawing/2017/model3d" xmlns:aink="http://schemas.microsoft.com/office/drawing/2016/ink" xmlns:cx8="http://schemas.microsoft.com/office/drawing/2016/5/14/chartex" xmlns:cx7="http://schemas.microsoft.com/office/drawing/2016/5/13/chartex" xmlns:cx6="http://schemas.microsoft.com/office/drawing/2016/5/12/chartex" xmlns:cx5="http://schemas.microsoft.com/office/drawing/2016/5/11/chartex" xmlns:cx4="http://schemas.microsoft.com/office/drawing/2016/5/10/chartex" xmlns:cx3="http://schemas.microsoft.com/office/drawing/2016/5/9/chartex" xmlns:cx2="http://schemas.microsoft.com/office/drawing/2015/10/21/chartex" xmlns:cx1="http://schemas.microsoft.com/office/drawing/2015/9/8/chartex" xmlns:cx="http://schemas.microsoft.com/office/drawing/2014/chartex">
             <w:pict>
               <v:shape w14:anchorId="79381F74" id="_x0000_s1041" type="#_x0000_t202" style="position:absolute;margin-left:0;margin-top:37.95pt;width:524.35pt;height:135.9pt;z-index:251698176;visibility:visible;mso-wrap-style:square;mso-width-percent:0;mso-height-percent:0;mso-wrap-distance-left:9pt;mso-wrap-distance-top:3.6pt;mso-wrap-distance-right:9pt;mso-wrap-distance-bottom:3.6pt;mso-position-horizontal:center;mso-position-horizontal-relative:margin;mso-position-vertical:absolute;mso-position-vertical-relative:text;mso-width-percent:0;mso-height-percent:0;mso-width-relative:margin;mso-height-relative:margin;v-text-anchor:top" o:gfxdata="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">
                 <v:textbox>
@@ -17281,7 +17281,6 @@
           <w:color w:val="880000"/>
           <w:sz w:val="28"/>
           <w:szCs w:val="28"/>
-          <w:lang w:bidi="he-IL"/>
         </w:rPr>
         <mc:AlternateContent>
           <mc:Choice Requires="wps">
@@ -17869,7 +17868,7 @@
               </wp:anchor>
             </w:drawing>
           </mc:Choice>
-          <mc:Fallback>
+          <mc:Fallback xmlns:w16se="http://schemas.microsoft.com/office/word/2015/wordml/symex" xmlns:w16cid="http://schemas.microsoft.com/office/word/2016/wordml/cid" xmlns:am3d="http://schemas.microsoft.com/office/drawing/2017/model3d" xmlns:aink="http://schemas.microsoft.com/office/drawing/2016/ink" xmlns:cx8="http://schemas.microsoft.com/office/drawing/2016/5/14/chartex" xmlns:cx7="http://schemas.microsoft.com/office/drawing/2016/5/13/chartex" xmlns:cx6="http://schemas.microsoft.com/office/drawing/2016/5/12/chartex" xmlns:cx5="http://schemas.microsoft.com/office/drawing/2016/5/11/chartex" xmlns:cx4="http://schemas.microsoft.com/office/drawing/2016/5/10/chartex" xmlns:cx3="http://schemas.microsoft.com/office/drawing/2016/5/9/chartex" xmlns:cx2="http://schemas.microsoft.com/office/drawing/2015/10/21/chartex" xmlns:cx1="http://schemas.microsoft.com/office/drawing/2015/9/8/chartex" xmlns:cx="http://schemas.microsoft.com/office/drawing/2014/chartex">
             <w:pict>
               <v:shape w14:anchorId="3940E00E" id="_x0000_s1042" type="#_x0000_t202" style="position:absolute;left:0;text-align:left;margin-left:-14.4pt;margin-top:38.65pt;width:480.35pt;height:109.4pt;z-index:251700224;visibility:visible;mso-wrap-style:square;mso-width-percent:0;mso-height-percent:0;mso-wrap-distance-left:9pt;mso-wrap-distance-top:3.6pt;mso-wrap-distance-right:9pt;mso-wrap-distance-bottom:3.6pt;mso-position-horizontal:absolute;mso-position-horizontal-relative:margin;mso-position-vertical:absolute;mso-position-vertical-relative:text;mso-width-percent:0;mso-height-percent:0;mso-width-relative:margin;mso-height-relative:margin;v-text-anchor:top" o:gfxdata="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">
                 <v:textbox>
@@ -18458,7 +18457,6 @@
           <w:color w:val="880000"/>
           <w:sz w:val="28"/>
           <w:szCs w:val="28"/>
-          <w:lang w:bidi="he-IL"/>
         </w:rPr>
         <w:lastRenderedPageBreak/>
         <mc:AlternateContent>
@@ -19399,7 +19397,7 @@
               </wp:anchor>
             </w:drawing>
           </mc:Choice>
-          <mc:Fallback>
+          <mc:Fallback xmlns:w16se="http://schemas.microsoft.com/office/word/2015/wordml/symex" xmlns:w16cid="http://schemas.microsoft.com/office/word/2016/wordml/cid" xmlns:am3d="http://schemas.microsoft.com/office/drawing/2017/model3d" xmlns:aink="http://schemas.microsoft.com/office/drawing/2016/ink" xmlns:cx8="http://schemas.microsoft.com/office/drawing/2016/5/14/chartex" xmlns:cx7="http://schemas.microsoft.com/office/drawing/2016/5/13/chartex" xmlns:cx6="http://schemas.microsoft.com/office/drawing/2016/5/12/chartex" xmlns:cx5="http://schemas.microsoft.com/office/drawing/2016/5/11/chartex" xmlns:cx4="http://schemas.microsoft.com/office/drawing/2016/5/10/chartex" xmlns:cx3="http://schemas.microsoft.com/office/drawing/2016/5/9/chartex" xmlns:cx2="http://schemas.microsoft.com/office/drawing/2015/10/21/chartex" xmlns:cx1="http://schemas.microsoft.com/office/drawing/2015/9/8/chartex" xmlns:cx="http://schemas.microsoft.com/office/drawing/2014/chartex">
             <w:pict>
               <v:shape w14:anchorId="03FB40A7" id="_x0000_s1043" type="#_x0000_t202" style="position:absolute;margin-left:399.1pt;margin-top:15.7pt;width:450.3pt;height:107.7pt;z-index:251702272;visibility:visible;mso-wrap-style:square;mso-width-percent:0;mso-height-percent:0;mso-wrap-distance-left:9pt;mso-wrap-distance-top:3.6pt;mso-wrap-distance-right:9pt;mso-wrap-distance-bottom:3.6pt;mso-position-horizontal:right;mso-position-horizontal-relative:margin;mso-position-vertical:absolute;mso-position-vertical-relative:text;mso-width-percent:0;mso-height-percent:0;mso-width-relative:margin;mso-height-relative:margin;v-text-anchor:top" o:gfxdata="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">
                 <v:textbox>
@@ -20289,11 +20287,11 @@
       </w:r>
     </w:p>
     <w:p>
-      <w:bookmarkStart w:id="5" w:name="_Hlk507495926"/>
+      <w:bookmarkStart w:id="4" w:name="_Hlk507495926"/>
       <w:r>
         <w:t>Again</w:t>
       </w:r>
-      <w:bookmarkEnd w:id="5"/>
+      <w:bookmarkEnd w:id="4"/>
       <w:r>
         <w:t xml:space="preserve">, note that the </w:t>
       </w:r>
@@ -20355,7 +20353,6 @@
           <w:color w:val="880000"/>
           <w:sz w:val="28"/>
           <w:szCs w:val="28"/>
-          <w:lang w:bidi="he-IL"/>
         </w:rPr>
         <mc:AlternateContent>
           <mc:Choice Requires="wps">
@@ -20818,7 +20815,7 @@
               </wp:anchor>
             </w:drawing>
           </mc:Choice>
-          <mc:Fallback>
+          <mc:Fallback xmlns:w16se="http://schemas.microsoft.com/office/word/2015/wordml/symex" xmlns:w16cid="http://schemas.microsoft.com/office/word/2016/wordml/cid" xmlns:am3d="http://schemas.microsoft.com/office/drawing/2017/model3d" xmlns:aink="http://schemas.microsoft.com/office/drawing/2016/ink" xmlns:cx8="http://schemas.microsoft.com/office/drawing/2016/5/14/chartex" xmlns:cx7="http://schemas.microsoft.com/office/drawing/2016/5/13/chartex" xmlns:cx6="http://schemas.microsoft.com/office/drawing/2016/5/12/chartex" xmlns:cx5="http://schemas.microsoft.com/office/drawing/2016/5/11/chartex" xmlns:cx4="http://schemas.microsoft.com/office/drawing/2016/5/10/chartex" xmlns:cx3="http://schemas.microsoft.com/office/drawing/2016/5/9/chartex" xmlns:cx2="http://schemas.microsoft.com/office/drawing/2015/10/21/chartex" xmlns:cx1="http://schemas.microsoft.com/office/drawing/2015/9/8/chartex" xmlns:cx="http://schemas.microsoft.com/office/drawing/2014/chartex">
             <w:pict>
               <v:shape w14:anchorId="2A8D3B91" id="_x0000_s1044" type="#_x0000_t202" style="position:absolute;margin-left:0;margin-top:55.5pt;width:442.85pt;height:93.3pt;z-index:251704320;visibility:visible;mso-wrap-style:square;mso-width-percent:0;mso-height-percent:0;mso-wrap-distance-left:9pt;mso-wrap-distance-top:3.6pt;mso-wrap-distance-right:9pt;mso-wrap-distance-bottom:3.6pt;mso-position-horizontal:left;mso-position-horizontal-relative:margin;mso-position-vertical:absolute;mso-position-vertical-relative:text;mso-width-percent:0;mso-height-percent:0;mso-width-relative:margin;mso-height-relative:margin;v-text-anchor:top" o:gfxdata="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">
                 <v:textbox>
@@ -21257,7 +21254,6 @@
           <w:color w:val="880000"/>
           <w:sz w:val="28"/>
           <w:szCs w:val="28"/>
-          <w:lang w:bidi="he-IL"/>
         </w:rPr>
         <mc:AlternateContent>
           <mc:Choice Requires="wps">
@@ -21560,7 +21556,7 @@
               </wp:anchor>
             </w:drawing>
           </mc:Choice>
-          <mc:Fallback>
+          <mc:Fallback xmlns:w16se="http://schemas.microsoft.com/office/word/2015/wordml/symex" xmlns:w16cid="http://schemas.microsoft.com/office/word/2016/wordml/cid" xmlns:am3d="http://schemas.microsoft.com/office/drawing/2017/model3d" xmlns:aink="http://schemas.microsoft.com/office/drawing/2016/ink" xmlns:cx8="http://schemas.microsoft.com/office/drawing/2016/5/14/chartex" xmlns:cx7="http://schemas.microsoft.com/office/drawing/2016/5/13/chartex" xmlns:cx6="http://schemas.microsoft.com/office/drawing/2016/5/12/chartex" xmlns:cx5="http://schemas.microsoft.com/office/drawing/2016/5/11/chartex" xmlns:cx4="http://schemas.microsoft.com/office/drawing/2016/5/10/chartex" xmlns:cx3="http://schemas.microsoft.com/office/drawing/2016/5/9/chartex" xmlns:cx2="http://schemas.microsoft.com/office/drawing/2015/10/21/chartex" xmlns:cx1="http://schemas.microsoft.com/office/drawing/2015/9/8/chartex" xmlns:cx="http://schemas.microsoft.com/office/drawing/2014/chartex">
             <w:pict>
               <v:shape w14:anchorId="140BEA6F" id="_x0000_s1045" type="#_x0000_t202" style="position:absolute;margin-left:64.5pt;margin-top:126.6pt;width:255.7pt;height:46.65pt;z-index:251706368;visibility:visible;mso-wrap-style:square;mso-width-percent:0;mso-height-percent:0;mso-wrap-distance-left:9pt;mso-wrap-distance-top:3.6pt;mso-wrap-distance-right:9pt;mso-wrap-distance-bottom:3.6pt;mso-position-horizontal:absolute;mso-position-horizontal-relative:margin;mso-position-vertical:absolute;mso-position-vertical-relative:text;mso-width-percent:0;mso-height-percent:0;mso-width-relative:margin;mso-height-relative:margin;v-text-anchor:top" o:gfxdata="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">
                 <v:textbox>
@@ -21858,7 +21854,6 @@
           <w:color w:val="880000"/>
           <w:sz w:val="28"/>
           <w:szCs w:val="28"/>
-          <w:lang w:bidi="he-IL"/>
         </w:rPr>
         <mc:AlternateContent>
           <mc:Choice Requires="wps">
@@ -22533,7 +22528,7 @@
               </wp:anchor>
             </w:drawing>
           </mc:Choice>
-          <mc:Fallback>
+          <mc:Fallback xmlns:w16se="http://schemas.microsoft.com/office/word/2015/wordml/symex" xmlns:w16cid="http://schemas.microsoft.com/office/word/2016/wordml/cid" xmlns:am3d="http://schemas.microsoft.com/office/drawing/2017/model3d" xmlns:aink="http://schemas.microsoft.com/office/drawing/2016/ink" xmlns:cx8="http://schemas.microsoft.com/office/drawing/2016/5/14/chartex" xmlns:cx7="http://schemas.microsoft.com/office/drawing/2016/5/13/chartex" xmlns:cx6="http://schemas.microsoft.com/office/drawing/2016/5/12/chartex" xmlns:cx5="http://schemas.microsoft.com/office/drawing/2016/5/11/chartex" xmlns:cx4="http://schemas.microsoft.com/office/drawing/2016/5/10/chartex" xmlns:cx3="http://schemas.microsoft.com/office/drawing/2016/5/9/chartex" xmlns:cx2="http://schemas.microsoft.com/office/drawing/2015/10/21/chartex" xmlns:cx1="http://schemas.microsoft.com/office/drawing/2015/9/8/chartex" xmlns:cx="http://schemas.microsoft.com/office/drawing/2014/chartex">
             <w:pict>
               <v:shape w14:anchorId="699A3AE1" id="_x0000_s1046" type="#_x0000_t202" style="position:absolute;margin-left:0;margin-top:73pt;width:480.35pt;height:93.3pt;z-index:251708416;visibility:visible;mso-wrap-style:square;mso-width-percent:0;mso-height-percent:0;mso-wrap-distance-left:9pt;mso-wrap-distance-top:3.6pt;mso-wrap-distance-right:9pt;mso-wrap-distance-bottom:3.6pt;mso-position-horizontal:absolute;mso-position-horizontal-relative:margin;mso-position-vertical:absolute;mso-position-vertical-relative:text;mso-width-percent:0;mso-height-percent:0;mso-width-relative:margin;mso-height-relative:margin;v-text-anchor:top" o:gfxdata="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">
                 <v:textbox>
@@ -23187,7 +23182,6 @@
           <w:color w:val="880000"/>
           <w:sz w:val="28"/>
           <w:szCs w:val="28"/>
-          <w:lang w:bidi="he-IL"/>
         </w:rPr>
         <mc:AlternateContent>
           <mc:Choice Requires="wps">
@@ -23580,7 +23574,7 @@
               </wp:anchor>
             </w:drawing>
           </mc:Choice>
-          <mc:Fallback>
+          <mc:Fallback xmlns:w16se="http://schemas.microsoft.com/office/word/2015/wordml/symex" xmlns:w16cid="http://schemas.microsoft.com/office/word/2016/wordml/cid" xmlns:am3d="http://schemas.microsoft.com/office/drawing/2017/model3d" xmlns:aink="http://schemas.microsoft.com/office/drawing/2016/ink" xmlns:cx8="http://schemas.microsoft.com/office/drawing/2016/5/14/chartex" xmlns:cx7="http://schemas.microsoft.com/office/drawing/2016/5/13/chartex" xmlns:cx6="http://schemas.microsoft.com/office/drawing/2016/5/12/chartex" xmlns:cx5="http://schemas.microsoft.com/office/drawing/2016/5/11/chartex" xmlns:cx4="http://schemas.microsoft.com/office/drawing/2016/5/10/chartex" xmlns:cx3="http://schemas.microsoft.com/office/drawing/2016/5/9/chartex" xmlns:cx2="http://schemas.microsoft.com/office/drawing/2015/10/21/chartex" xmlns:cx1="http://schemas.microsoft.com/office/drawing/2015/9/8/chartex" xmlns:cx="http://schemas.microsoft.com/office/drawing/2014/chartex">
             <w:pict>
               <v:shape w14:anchorId="2255624D" id="_x0000_s1047" type="#_x0000_t202" style="position:absolute;margin-left:92.15pt;margin-top:.05pt;width:251.7pt;height:46.05pt;z-index:251710464;visibility:visible;mso-wrap-style:square;mso-width-percent:0;mso-height-percent:0;mso-wrap-distance-left:9pt;mso-wrap-distance-top:3.6pt;mso-wrap-distance-right:9pt;mso-wrap-distance-bottom:3.6pt;mso-position-horizontal:absolute;mso-position-horizontal-relative:margin;mso-position-vertical:absolute;mso-position-vertical-relative:text;mso-width-percent:0;mso-height-percent:0;mso-width-relative:margin;mso-height-relative:margin;v-text-anchor:top" o:gfxdata="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">
                 <v:textbox>
@@ -23955,7 +23949,6 @@
           <w:color w:val="880000"/>
           <w:sz w:val="28"/>
           <w:szCs w:val="28"/>
-          <w:lang w:bidi="he-IL"/>
         </w:rPr>
         <mc:AlternateContent>
           <mc:Choice Requires="wps">
@@ -24522,7 +24515,7 @@
               </wp:anchor>
             </w:drawing>
           </mc:Choice>
-          <mc:Fallback>
+          <mc:Fallback xmlns:w16se="http://schemas.microsoft.com/office/word/2015/wordml/symex" xmlns:w16cid="http://schemas.microsoft.com/office/word/2016/wordml/cid" xmlns:am3d="http://schemas.microsoft.com/office/drawing/2017/model3d" xmlns:aink="http://schemas.microsoft.com/office/drawing/2016/ink" xmlns:cx8="http://schemas.microsoft.com/office/drawing/2016/5/14/chartex" xmlns:cx7="http://schemas.microsoft.com/office/drawing/2016/5/13/chartex" xmlns:cx6="http://schemas.microsoft.com/office/drawing/2016/5/12/chartex" xmlns:cx5="http://schemas.microsoft.com/office/drawing/2016/5/11/chartex" xmlns:cx4="http://schemas.microsoft.com/office/drawing/2016/5/10/chartex" xmlns:cx3="http://schemas.microsoft.com/office/drawing/2016/5/9/chartex" xmlns:cx2="http://schemas.microsoft.com/office/drawing/2015/10/21/chartex" xmlns:cx1="http://schemas.microsoft.com/office/drawing/2015/9/8/chartex" xmlns:cx="http://schemas.microsoft.com/office/drawing/2014/chartex">
             <w:pict>
               <v:shape w14:anchorId="773AA367" id="_x0000_s1048" type="#_x0000_t202" style="position:absolute;margin-left:0;margin-top:43.15pt;width:480.35pt;height:72.65pt;z-index:251712512;visibility:visible;mso-wrap-style:square;mso-width-percent:0;mso-height-percent:0;mso-wrap-distance-left:9pt;mso-wrap-distance-top:3.6pt;mso-wrap-distance-right:9pt;mso-wrap-distance-bottom:3.6pt;mso-position-horizontal:left;mso-position-horizontal-relative:margin;mso-position-vertical:absolute;mso-position-vertical-relative:text;mso-width-percent:0;mso-height-percent:0;mso-width-relative:margin;mso-height-relative:margin;v-text-anchor:top" o:gfxdata="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">
                 <v:textbox>
@@ -25092,7 +25085,7 @@
 </file>
 
 <file path=word/endnotes.xml><?xml version="1.0" encoding="utf-8"?>
-<w:endnotes xmlns:wpc="http://schemas.microsoft.com/office/word/2010/wordprocessingCanvas" xmlns:cx="http://schemas.microsoft.com/office/drawing/2014/chartex" xmlns:cx1="http://schemas.microsoft.com/office/drawing/2015/9/8/chartex" xmlns:cx2="http://schemas.microsoft.com/office/drawing/2015/10/21/chartex" xmlns:cx3="http://schemas.microsoft.com/office/drawing/2016/5/9/chartex" xmlns:cx4="http://schemas.microsoft.com/office/drawing/2016/5/10/chartex" xmlns:cx5="http://schemas.microsoft.com/office/drawing/2016/5/11/chartex" xmlns:cx6="http://schemas.microsoft.com/office/drawing/2016/5/12/chartex" xmlns:cx7="http://schemas.microsoft.com/office/drawing/2016/5/13/chartex" xmlns:cx8="http://schemas.microsoft.com/office/drawing/2016/5/14/chartex" xmlns:mc="http://schemas.openxmlformats.org/markup-compatibility/2006" xmlns:aink="http://schemas.microsoft.com/office/drawing/2016/ink" xmlns:am3d="http://schemas.microsoft.com/office/drawing/2017/model3d" xmlns:o="urn:schemas-microsoft-com:office:office" xmlns:r="http://schemas.openxmlformats.org/officeDocument/2006/relationships" xmlns:m="http://schemas.openxmlformats.org/officeDocument/2006/math" xmlns:v="urn:schemas-microsoft-com:vml" xmlns:wp14="http://schemas.microsoft.com/office/word/2010/wordprocessingDrawing" xmlns:wp="http://schemas.openxmlformats.org/drawingml/2006/wordprocessingDrawing" xmlns:w10="urn:schemas-microsoft-com:office:word" xmlns:w="http://schemas.openxmlformats.org/wordprocessingml/2006/main" xmlns:w14="http://schemas.microsoft.com/office/word/2010/wordml" xmlns:w15="http://schemas.microsoft.com/office/word/2012/wordml" xmlns:w16cid="http://schemas.microsoft.com/office/word/2016/wordml/cid" xmlns:w16se="http://schemas.microsoft.com/office/word/2015/wordml/symex" xmlns:wpg="http://schemas.microsoft.com/office/word/2010/wordprocessingGroup" xmlns:wpi="http://schemas.microsoft.com/office/word/2010/wordprocessingInk" xmlns:wne="http://schemas.microsoft.com/office/word/2006/wordml" xmlns:wps="http://schemas.microsoft.com/office/word/2010/wordprocessingShape" mc:Ignorable="w14 w15 w16se w16cid wp14">
+<w:endnotes xmlns:wpc="http://schemas.microsoft.com/office/word/2010/wordprocessingCanvas" xmlns:mc="http://schemas.openxmlformats.org/markup-compatibility/2006" xmlns:o="urn:schemas-microsoft-com:office:office" xmlns:r="http://schemas.openxmlformats.org/officeDocument/2006/relationships" xmlns:m="http://schemas.openxmlformats.org/officeDocument/2006/math" xmlns:v="urn:schemas-microsoft-com:vml" xmlns:wp14="http://schemas.microsoft.com/office/word/2010/wordprocessingDrawing" xmlns:wp="http://schemas.openxmlformats.org/drawingml/2006/wordprocessingDrawing" xmlns:w10="urn:schemas-microsoft-com:office:word" xmlns:w="http://schemas.openxmlformats.org/wordprocessingml/2006/main" xmlns:w14="http://schemas.microsoft.com/office/word/2010/wordml" xmlns:w15="http://schemas.microsoft.com/office/word/2012/wordml" xmlns:wpg="http://schemas.microsoft.com/office/word/2010/wordprocessingGroup" xmlns:wpi="http://schemas.microsoft.com/office/word/2010/wordprocessingInk" xmlns:wne="http://schemas.microsoft.com/office/word/2006/wordml" xmlns:wps="http://schemas.microsoft.com/office/word/2010/wordprocessingShape" mc:Ignorable="w14 w15 wp14">
   <w:endnote w:type="separator" w:id="-1">
     <w:p>
       <w:pPr>
@@ -25117,7 +25110,7 @@
 </file>
 
 <file path=word/footnotes.xml><?xml version="1.0" encoding="utf-8"?>
-<w:footnotes xmlns:wpc="http://schemas.microsoft.com/office/word/2010/wordprocessingCanvas" xmlns:cx="http://schemas.microsoft.com/office/drawing/2014/chartex" xmlns:cx1="http://schemas.microsoft.com/office/drawing/2015/9/8/chartex" xmlns:cx2="http://schemas.microsoft.com/office/drawing/2015/10/21/chartex" xmlns:cx3="http://schemas.microsoft.com/office/drawing/2016/5/9/chartex" xmlns:cx4="http://schemas.microsoft.com/office/drawing/2016/5/10/chartex" xmlns:cx5="http://schemas.microsoft.com/office/drawing/2016/5/11/chartex" xmlns:cx6="http://schemas.microsoft.com/office/drawing/2016/5/12/chartex" xmlns:cx7="http://schemas.microsoft.com/office/drawing/2016/5/13/chartex" xmlns:cx8="http://schemas.microsoft.com/office/drawing/2016/5/14/chartex" xmlns:mc="http://schemas.openxmlformats.org/markup-compatibility/2006" xmlns:aink="http://schemas.microsoft.com/office/drawing/2016/ink" xmlns:am3d="http://schemas.microsoft.com/office/drawing/2017/model3d" xmlns:o="urn:schemas-microsoft-com:office:office" xmlns:r="http://schemas.openxmlformats.org/officeDocument/2006/relationships" xmlns:m="http://schemas.openxmlformats.org/officeDocument/2006/math" xmlns:v="urn:schemas-microsoft-com:vml" xmlns:wp14="http://schemas.microsoft.com/office/word/2010/wordprocessingDrawing" xmlns:wp="http://schemas.openxmlformats.org/drawingml/2006/wordprocessingDrawing" xmlns:w10="urn:schemas-microsoft-com:office:word" xmlns:w="http://schemas.openxmlformats.org/wordprocessingml/2006/main" xmlns:w14="http://schemas.microsoft.com/office/word/2010/wordml" xmlns:w15="http://schemas.microsoft.com/office/word/2012/wordml" xmlns:w16cid="http://schemas.microsoft.com/office/word/2016/wordml/cid" xmlns:w16se="http://schemas.microsoft.com/office/word/2015/wordml/symex" xmlns:wpg="http://schemas.microsoft.com/office/word/2010/wordprocessingGroup" xmlns:wpi="http://schemas.microsoft.com/office/word/2010/wordprocessingInk" xmlns:wne="http://schemas.microsoft.com/office/word/2006/wordml" xmlns:wps="http://schemas.microsoft.com/office/word/2010/wordprocessingShape" mc:Ignorable="w14 w15 w16se w16cid wp14">
+<w:footnotes xmlns:wpc="http://schemas.microsoft.com/office/word/2010/wordprocessingCanvas" xmlns:mc="http://schemas.openxmlformats.org/markup-compatibility/2006" xmlns:o="urn:schemas-microsoft-com:office:office" xmlns:r="http://schemas.openxmlformats.org/officeDocument/2006/relationships" xmlns:m="http://schemas.openxmlformats.org/officeDocument/2006/math" xmlns:v="urn:schemas-microsoft-com:vml" xmlns:wp14="http://schemas.microsoft.com/office/word/2010/wordprocessingDrawing" xmlns:wp="http://schemas.openxmlformats.org/drawingml/2006/wordprocessingDrawing" xmlns:w10="urn:schemas-microsoft-com:office:word" xmlns:w="http://schemas.openxmlformats.org/wordprocessingml/2006/main" xmlns:w14="http://schemas.microsoft.com/office/word/2010/wordml" xmlns:w15="http://schemas.microsoft.com/office/word/2012/wordml" xmlns:wpg="http://schemas.microsoft.com/office/word/2010/wordprocessingGroup" xmlns:wpi="http://schemas.microsoft.com/office/word/2010/wordprocessingInk" xmlns:wne="http://schemas.microsoft.com/office/word/2006/wordml" xmlns:wps="http://schemas.microsoft.com/office/word/2010/wordprocessingShape" mc:Ignorable="w14 w15 wp14">
   <w:footnote w:type="separator" w:id="-1">
     <w:p>
       <w:pPr>
@@ -25142,7 +25135,7 @@
 </file>
 
 <file path=word/numbering.xml><?xml version="1.0" encoding="utf-8"?>
-<w:numbering xmlns:wpc="http://schemas.microsoft.com/office/word/2010/wordprocessingCanvas" xmlns:cx="http://schemas.microsoft.com/office/drawing/2014/chartex" xmlns:cx1="http://schemas.microsoft.com/office/drawing/2015/9/8/chartex" xmlns:cx2="http://schemas.microsoft.com/office/drawing/2015/10/21/chartex" xmlns:cx3="http://schemas.microsoft.com/office/drawing/2016/5/9/chartex" xmlns:cx4="http://schemas.microsoft.com/office/drawing/2016/5/10/chartex" xmlns:cx5="http://schemas.microsoft.com/office/drawing/2016/5/11/chartex" xmlns:cx6="http://schemas.microsoft.com/office/drawing/2016/5/12/chartex" xmlns:cx7="http://schemas.microsoft.com/office/drawing/2016/5/13/chartex" xmlns:cx8="http://schemas.microsoft.com/office/drawing/2016/5/14/chartex" xmlns:mc="http://schemas.openxmlformats.org/markup-compatibility/2006" xmlns:aink="http://schemas.microsoft.com/office/drawing/2016/ink" xmlns:am3d="http://schemas.microsoft.com/office/drawing/2017/model3d" xmlns:o="urn:schemas-microsoft-com:office:office" xmlns:r="http://schemas.openxmlformats.org/officeDocument/2006/relationships" xmlns:m="http://schemas.openxmlformats.org/officeDocument/2006/math" xmlns:v="urn:schemas-microsoft-com:vml" xmlns:wp14="http://schemas.microsoft.com/office/word/2010/wordprocessingDrawing" xmlns:wp="http://schemas.openxmlformats.org/drawingml/2006/wordprocessingDrawing" xmlns:w10="urn:schemas-microsoft-com:office:word" xmlns:w="http://schemas.openxmlformats.org/wordprocessingml/2006/main" xmlns:w14="http://schemas.microsoft.com/office/word/2010/wordml" xmlns:w15="http://schemas.microsoft.com/office/word/2012/wordml" xmlns:w16cid="http://schemas.microsoft.com/office/word/2016/wordml/cid" xmlns:w16se="http://schemas.microsoft.com/office/word/2015/wordml/symex" xmlns:wpg="http://schemas.microsoft.com/office/word/2010/wordprocessingGroup" xmlns:wpi="http://schemas.microsoft.com/office/word/2010/wordprocessingInk" xmlns:wne="http://schemas.microsoft.com/office/word/2006/wordml" xmlns:wps="http://schemas.microsoft.com/office/word/2010/wordprocessingShape" mc:Ignorable="w14 w15 w16se w16cid wp14">
+<w:numbering xmlns:wpc="http://schemas.microsoft.com/office/word/2010/wordprocessingCanvas" xmlns:mc="http://schemas.openxmlformats.org/markup-compatibility/2006" xmlns:o="urn:schemas-microsoft-com:office:office" xmlns:r="http://schemas.openxmlformats.org/officeDocument/2006/relationships" xmlns:m="http://schemas.openxmlformats.org/officeDocument/2006/math" xmlns:v="urn:schemas-microsoft-com:vml" xmlns:wp14="http://schemas.microsoft.com/office/word/2010/wordprocessingDrawing" xmlns:wp="http://schemas.openxmlformats.org/drawingml/2006/wordprocessingDrawing" xmlns:w10="urn:schemas-microsoft-com:office:word" xmlns:w="http://schemas.openxmlformats.org/wordprocessingml/2006/main" xmlns:w14="http://schemas.microsoft.com/office/word/2010/wordml" xmlns:w15="http://schemas.microsoft.com/office/word/2012/wordml" xmlns:wpg="http://schemas.microsoft.com/office/word/2010/wordprocessingGroup" xmlns:wpi="http://schemas.microsoft.com/office/word/2010/wordprocessingInk" xmlns:wne="http://schemas.microsoft.com/office/word/2006/wordml" xmlns:wps="http://schemas.microsoft.com/office/word/2010/wordprocessingShape" mc:Ignorable="w14 w15 wp14">
   <w:abstractNum w:abstractNumId="0" w15:restartNumberingAfterBreak="0">
     <w:nsid w:val="135F4DB2"/>
     <w:multiLevelType w:val="hybridMultilevel"/>
@@ -25331,7 +25324,7 @@
 </file>
 
 <file path=word/styles.xml><?xml version="1.0" encoding="utf-8"?>
-<w:styles xmlns:mc="http://schemas.openxmlformats.org/markup-compatibility/2006" xmlns:r="http://schemas.openxmlformats.org/officeDocument/2006/relationships" xmlns:w="http://schemas.openxmlformats.org/wordprocessingml/2006/main" xmlns:w14="http://schemas.microsoft.com/office/word/2010/wordml" xmlns:w15="http://schemas.microsoft.com/office/word/2012/wordml" xmlns:w16cid="http://schemas.microsoft.com/office/word/2016/wordml/cid" xmlns:w16se="http://schemas.microsoft.com/office/word/2015/wordml/symex" mc:Ignorable="w14 w15 w16se w16cid">
+<w:styles xmlns:mc="http://schemas.openxmlformats.org/markup-compatibility/2006" xmlns:r="http://schemas.openxmlformats.org/officeDocument/2006/relationships" xmlns:w="http://schemas.openxmlformats.org/wordprocessingml/2006/main" xmlns:w14="http://schemas.microsoft.com/office/word/2010/wordml" xmlns:w15="http://schemas.microsoft.com/office/word/2012/wordml" mc:Ignorable="w14 w15">
   <w:docDefaults>
     <w:rPrDefault>
       <w:rPr>
@@ -25347,7 +25340,7 @@
       </w:pPr>
     </w:pPrDefault>
   </w:docDefaults>
-  <w:latentStyles w:defLockedState="0" w:defUIPriority="99" w:defSemiHidden="0" w:defUnhideWhenUsed="0" w:defQFormat="0" w:count="375">
+  <w:latentStyles w:defLockedState="0" w:defUIPriority="99" w:defSemiHidden="0" w:defUnhideWhenUsed="0" w:defQFormat="0" w:count="371">
     <w:lsdException w:name="Normal" w:uiPriority="0" w:qFormat="1"/>
     <w:lsdException w:name="heading 1" w:uiPriority="9" w:qFormat="1"/>
     <w:lsdException w:name="heading 2" w:semiHidden="1" w:uiPriority="9" w:unhideWhenUsed="1" w:qFormat="1"/>
@@ -25719,10 +25712,6 @@
     <w:lsdException w:name="List Table 5 Dark Accent 6" w:uiPriority="50"/>
     <w:lsdException w:name="List Table 6 Colorful Accent 6" w:uiPriority="51"/>
     <w:lsdException w:name="List Table 7 Colorful Accent 6" w:uiPriority="52"/>
-    <w:lsdException w:name="Mention" w:semiHidden="1" w:unhideWhenUsed="1"/>
-    <w:lsdException w:name="Smart Hyperlink" w:semiHidden="1" w:unhideWhenUsed="1"/>
-    <w:lsdException w:name="Hashtag" w:semiHidden="1" w:unhideWhenUsed="1"/>
-    <w:lsdException w:name="Unresolved Mention" w:semiHidden="1" w:unhideWhenUsed="1"/>
   </w:latentStyles>
   <w:style w:type="paragraph" w:default="1" w:styleId="Normal">
     <w:name w:val="Normal"/>
@@ -26241,4 +26230,16 @@
     </a:ext>
   </a:extLst>
 </a:theme>
+</file>
+
+<file path=customXml/item1.xml><?xml version="1.0" encoding="utf-8"?>
+<b:Sources xmlns:b="http://schemas.openxmlformats.org/officeDocument/2006/bibliography" xmlns="http://schemas.openxmlformats.org/officeDocument/2006/bibliography" SelectedStyle="\APASixthEditionOfficeOnline.xsl" StyleName="APA" Version="6"/>
+</file>
+
+<file path=customXml/itemProps1.xml><?xml version="1.0" encoding="utf-8"?>
+<ds:datastoreItem xmlns:ds="http://schemas.openxmlformats.org/officeDocument/2006/customXml" ds:itemID="{ECCDDA1D-4D45-453B-8B5F-AD8F2704C38C}">
+  <ds:schemaRefs>
+    <ds:schemaRef ds:uri="http://schemas.openxmlformats.org/officeDocument/2006/bibliography"/>
+  </ds:schemaRefs>
+</ds:datastoreItem>
 </file>
</xml_diff>